<commit_message>
removed momentum as parameter being fit
</commit_message>
<xml_diff>
--- a/Research Overview.docx
+++ b/Research Overview.docx
@@ -177,10 +177,7 @@
           </w:tcPr>
           <w:p>
             <w:r>
-              <w:t>ID</w:t>
-            </w:r>
-            <w:r>
-              <w:t xml:space="preserve"> in [2000,2999] is </w:t>
+              <w:t xml:space="preserve">ID in [2000,2999] is </w:t>
             </w:r>
             <w:proofErr w:type="gramStart"/>
             <w:r>
@@ -191,10 +188,7 @@
           <w:p/>
           <w:p>
             <w:r>
-              <w:t>ID</w:t>
-            </w:r>
-            <w:r>
-              <w:t xml:space="preserve"> in [3000,3999] is ruminative </w:t>
+              <w:t xml:space="preserve">ID in [3000,3999] is ruminative </w:t>
             </w:r>
             <w:proofErr w:type="gramStart"/>
             <w:r>
@@ -205,10 +199,7 @@
           <w:p/>
           <w:p>
             <w:r>
-              <w:t>ID</w:t>
-            </w:r>
-            <w:r>
-              <w:t xml:space="preserve"> in [1000,1999] is pilot </w:t>
+              <w:t xml:space="preserve">ID in [1000,1999] is pilot </w:t>
             </w:r>
             <w:proofErr w:type="gramStart"/>
             <w:r>
@@ -348,13 +339,7 @@
         </w:numPr>
       </w:pPr>
       <w:r>
-        <w:t>In the “</w:t>
-      </w:r>
-      <w:r>
-        <w:t>criticism_rest_76_scans</w:t>
-      </w:r>
-      <w:r>
-        <w:t>” folder</w:t>
+        <w:t>In the “criticism_rest_76_scans” folder</w:t>
       </w:r>
     </w:p>
     <w:p>
@@ -407,13 +392,7 @@
         </w:numPr>
       </w:pPr>
       <w:r>
-        <w:t>In the “</w:t>
-      </w:r>
-      <w:r>
-        <w:t>neutral_rest_76_scans</w:t>
-      </w:r>
-      <w:r>
-        <w:t>” folder</w:t>
+        <w:t>In the “neutral_rest_76_scans” folder</w:t>
       </w:r>
     </w:p>
     <w:p>
@@ -454,19 +433,7 @@
         </w:numPr>
       </w:pPr>
       <w:r>
-        <w:t xml:space="preserve">18 scans </w:t>
-      </w:r>
-      <w:r>
-        <w:t>neutral</w:t>
-      </w:r>
-      <w:r>
-        <w:t xml:space="preserve"> + 18 scans rest + 18 scans </w:t>
-      </w:r>
-      <w:r>
-        <w:t>neutral</w:t>
-      </w:r>
-      <w:r>
-        <w:t xml:space="preserve"> + 18 scans rest</w:t>
+        <w:t>18 scans neutral + 18 scans rest + 18 scans neutral + 18 scans rest</w:t>
       </w:r>
     </w:p>
     <w:p>
@@ -1987,12 +1954,12 @@
     <w:p/>
     <w:p>
       <w:r>
+        <w:t xml:space="preserve">For the weight matrix, A, the values over the principal diagonal are feed forward, and values under the principal diagonal are feed backward. Values along the diagonal define self-referential connections for each node. </w:t>
+      </w:r>
+    </w:p>
+    <w:p>
+      <w:r>
         <w:lastRenderedPageBreak/>
-        <w:t xml:space="preserve">For the weight matrix, A, the values over the principal diagonal are feed forward, and values under the principal diagonal are feed backward. Values along the diagonal define self-referential connections for each node. </w:t>
-      </w:r>
-    </w:p>
-    <w:p>
-      <w:r>
         <w:t>Take the following matrix as an example:</w:t>
       </w:r>
     </w:p>
@@ -2018,17 +1985,7 @@
           <w:sz w:val="20"/>
           <w:szCs w:val="20"/>
         </w:rPr>
-        <w:t>%threat</w:t>
-      </w:r>
-      <w:r>
-        <w:rPr>
-          <w:rFonts w:ascii="Courier New" w:hAnsi="Courier New" w:cs="Courier New"/>
-          <w:color w:val="3C763D"/>
-          <w:kern w:val="0"/>
-          <w:sz w:val="20"/>
-          <w:szCs w:val="20"/>
-        </w:rPr>
-        <w:t xml:space="preserve">   %</w:t>
+        <w:t>%threat   %</w:t>
       </w:r>
       <w:proofErr w:type="spellStart"/>
       <w:r>
@@ -2294,27 +2251,7 @@
           <w:sz w:val="20"/>
           <w:szCs w:val="20"/>
         </w:rPr>
-        <w:t xml:space="preserve">   % </w:t>
-      </w:r>
-      <w:r>
-        <w:rPr>
-          <w:rFonts w:ascii="Courier New" w:hAnsi="Courier New" w:cs="Courier New"/>
-          <w:color w:val="3C763D"/>
-          <w:kern w:val="0"/>
-          <w:sz w:val="20"/>
-          <w:szCs w:val="20"/>
-        </w:rPr>
-        <w:t>s</w:t>
-      </w:r>
-      <w:r>
-        <w:rPr>
-          <w:rFonts w:ascii="Courier New" w:hAnsi="Courier New" w:cs="Courier New"/>
-          <w:color w:val="3C763D"/>
-          <w:kern w:val="0"/>
-          <w:sz w:val="20"/>
-          <w:szCs w:val="20"/>
-        </w:rPr>
-        <w:t>alience/vigilance/rum</w:t>
+        <w:t xml:space="preserve">   % salience/vigilance/rum</w:t>
       </w:r>
     </w:p>
     <w:p>
@@ -2430,17 +2367,7 @@
           <w:sz w:val="20"/>
           <w:szCs w:val="20"/>
         </w:rPr>
-        <w:t xml:space="preserve">   % </w:t>
-      </w:r>
-      <w:r>
-        <w:rPr>
-          <w:rFonts w:ascii="Courier New" w:hAnsi="Courier New" w:cs="Courier New"/>
-          <w:color w:val="3C763D"/>
-          <w:kern w:val="0"/>
-          <w:sz w:val="20"/>
-          <w:szCs w:val="20"/>
-        </w:rPr>
-        <w:t>executive</w:t>
+        <w:t xml:space="preserve">   % executive</w:t>
       </w:r>
     </w:p>
     <w:p>
@@ -2868,6 +2795,9 @@
         <w:jc w:val="center"/>
       </w:pPr>
       <w:r>
+        <w:rPr>
+          <w:noProof/>
+        </w:rPr>
         <w:drawing>
           <wp:inline distT="0" distB="0" distL="0" distR="0" wp14:anchorId="30F0B3CC" wp14:editId="3740B044">
             <wp:extent cx="5105400" cy="2877242"/>
@@ -2918,19 +2848,19 @@
           <w:b/>
           <w:bCs/>
         </w:rPr>
+        <w:t>Fitting model to data</w:t>
+      </w:r>
+      <w:r>
+        <w:rPr>
+          <w:b/>
+          <w:bCs/>
+        </w:rPr>
+        <w:t>: Description</w:t>
+      </w:r>
+    </w:p>
+    <w:p>
+      <w:r>
         <w:lastRenderedPageBreak/>
-        <w:t>Fitting model to data</w:t>
-      </w:r>
-      <w:r>
-        <w:rPr>
-          <w:b/>
-          <w:bCs/>
-        </w:rPr>
-        <w:t>: Description</w:t>
-      </w:r>
-    </w:p>
-    <w:p>
-      <w:r>
         <w:t>The weight matrix that defines the connectionist model has 16 parameters. We want to “fit” the weight matrix to each individua</w:t>
       </w:r>
       <w:r>
@@ -3894,6 +3824,7 @@
           <w:color w:val="000000" w:themeColor="text1"/>
         </w:rPr>
       </w:pPr>
+      <w:proofErr w:type="spellStart"/>
       <w:r>
         <w:rPr>
           <w:b/>
@@ -3916,6 +3847,7 @@
         </w:rPr>
         <w:t>corr</w:t>
       </w:r>
+      <w:proofErr w:type="spellEnd"/>
       <w:r>
         <w:rPr>
           <w:color w:val="000000" w:themeColor="text1"/>
@@ -3949,6 +3881,7 @@
           <w:color w:val="000000" w:themeColor="text1"/>
         </w:rPr>
       </w:pPr>
+      <w:proofErr w:type="spellStart"/>
       <w:r>
         <w:rPr>
           <w:b/>
@@ -3971,17 +3904,12 @@
         </w:rPr>
         <w:t>corr</w:t>
       </w:r>
-      <w:r>
-        <w:rPr>
-          <w:color w:val="000000" w:themeColor="text1"/>
-        </w:rPr>
-        <w:t xml:space="preserve"> </w:t>
-      </w:r>
-      <w:r>
-        <w:rPr>
-          <w:color w:val="000000" w:themeColor="text1"/>
-        </w:rPr>
-        <w:t>(</w:t>
+      <w:proofErr w:type="spellEnd"/>
+      <w:r>
+        <w:rPr>
+          <w:color w:val="000000" w:themeColor="text1"/>
+        </w:rPr>
+        <w:t xml:space="preserve"> (</w:t>
       </w:r>
       <w:proofErr w:type="spellStart"/>
       <w:r>
@@ -3995,19 +3923,7 @@
         <w:rPr>
           <w:color w:val="000000" w:themeColor="text1"/>
         </w:rPr>
-        <w:t xml:space="preserve"> correlation between simulated </w:t>
-      </w:r>
-      <w:r>
-        <w:rPr>
-          <w:color w:val="000000" w:themeColor="text1"/>
-        </w:rPr>
-        <w:t>salience</w:t>
-      </w:r>
-      <w:r>
-        <w:rPr>
-          <w:color w:val="000000" w:themeColor="text1"/>
-        </w:rPr>
-        <w:t xml:space="preserve"> activity and fMRI executive activity)</w:t>
+        <w:t xml:space="preserve"> correlation between simulated salience activity and fMRI executive activity)</w:t>
       </w:r>
     </w:p>
     <w:p>
@@ -4022,6 +3938,7 @@
           <w:color w:val="000000" w:themeColor="text1"/>
         </w:rPr>
       </w:pPr>
+      <w:proofErr w:type="spellStart"/>
       <w:r>
         <w:rPr>
           <w:b/>
@@ -4044,17 +3961,12 @@
         </w:rPr>
         <w:t>corr</w:t>
       </w:r>
-      <w:r>
-        <w:rPr>
-          <w:color w:val="000000" w:themeColor="text1"/>
-        </w:rPr>
-        <w:t xml:space="preserve"> </w:t>
-      </w:r>
-      <w:r>
-        <w:rPr>
-          <w:color w:val="000000" w:themeColor="text1"/>
-        </w:rPr>
-        <w:t>(</w:t>
+      <w:proofErr w:type="spellEnd"/>
+      <w:r>
+        <w:rPr>
+          <w:color w:val="000000" w:themeColor="text1"/>
+        </w:rPr>
+        <w:t xml:space="preserve"> (</w:t>
       </w:r>
       <w:proofErr w:type="spellStart"/>
       <w:r>
@@ -4068,19 +3980,7 @@
         <w:rPr>
           <w:color w:val="000000" w:themeColor="text1"/>
         </w:rPr>
-        <w:t xml:space="preserve"> correlation between simulated </w:t>
-      </w:r>
-      <w:r>
-        <w:rPr>
-          <w:color w:val="000000" w:themeColor="text1"/>
-        </w:rPr>
-        <w:t>interoceptive</w:t>
-      </w:r>
-      <w:r>
-        <w:rPr>
-          <w:color w:val="000000" w:themeColor="text1"/>
-        </w:rPr>
-        <w:t xml:space="preserve"> activity and fMRI executive activity)</w:t>
+        <w:t xml:space="preserve"> correlation between simulated interoceptive activity and fMRI executive activity)</w:t>
       </w:r>
     </w:p>
     <w:p>
@@ -4124,7 +4024,6 @@
           <w:bCs/>
           <w:color w:val="000000" w:themeColor="text1"/>
         </w:rPr>
-        <w:lastRenderedPageBreak/>
         <w:t>fMRI</w:t>
       </w:r>
       <w:r>
@@ -4152,6 +4051,7 @@
           <w:bCs/>
           <w:color w:val="000000" w:themeColor="text1"/>
         </w:rPr>
+        <w:lastRenderedPageBreak/>
         <w:t>simulation</w:t>
       </w:r>
       <w:r>
@@ -4564,6 +4464,7 @@
           <w:color w:val="000000" w:themeColor="text1"/>
         </w:rPr>
       </w:pPr>
+      <w:proofErr w:type="spellStart"/>
       <w:r>
         <w:rPr>
           <w:b/>
@@ -4586,6 +4487,7 @@
         </w:rPr>
         <w:t>corr</w:t>
       </w:r>
+      <w:proofErr w:type="spellEnd"/>
       <w:r>
         <w:rPr>
           <w:color w:val="000000" w:themeColor="text1"/>
@@ -4619,6 +4521,7 @@
           <w:color w:val="000000" w:themeColor="text1"/>
         </w:rPr>
       </w:pPr>
+      <w:proofErr w:type="spellStart"/>
       <w:r>
         <w:rPr>
           <w:b/>
@@ -4641,6 +4544,7 @@
         </w:rPr>
         <w:t>corr</w:t>
       </w:r>
+      <w:proofErr w:type="spellEnd"/>
       <w:r>
         <w:rPr>
           <w:color w:val="000000" w:themeColor="text1"/>
@@ -4674,6 +4578,7 @@
           <w:color w:val="000000" w:themeColor="text1"/>
         </w:rPr>
       </w:pPr>
+      <w:proofErr w:type="spellStart"/>
       <w:r>
         <w:rPr>
           <w:b/>
@@ -4696,6 +4601,7 @@
         </w:rPr>
         <w:t>corr</w:t>
       </w:r>
+      <w:proofErr w:type="spellEnd"/>
       <w:r>
         <w:rPr>
           <w:color w:val="000000" w:themeColor="text1"/>
@@ -5147,7 +5053,6 @@
         <w:rPr>
           <w:color w:val="000000" w:themeColor="text1"/>
         </w:rPr>
-        <w:lastRenderedPageBreak/>
         <w:t>Loop through all patients in fMRI recording files.</w:t>
       </w:r>
     </w:p>
@@ -5184,6 +5089,7 @@
         <w:rPr>
           <w:color w:val="000000" w:themeColor="text1"/>
         </w:rPr>
+        <w:lastRenderedPageBreak/>
         <w:t>Find the model parameters (</w:t>
       </w:r>
       <w:r>
@@ -5965,6 +5871,7 @@
       <w:r>
         <w:rPr>
           <w:rFonts w:cstheme="minorHAnsi"/>
+          <w:noProof/>
           <w:kern w:val="0"/>
         </w:rPr>
         <w:drawing>
@@ -6033,6 +5940,65 @@
       </w:r>
     </w:p>
     <w:p/>
+    <w:p/>
+    <w:p>
+      <w:r>
+        <w:rPr>
+          <w:rFonts w:ascii="Arial" w:hAnsi="Arial" w:cs="Arial"/>
+          <w:noProof/>
+          <w:color w:val="000000"/>
+          <w:bdr w:val="none" w:sz="0" w:space="0" w:color="auto" w:frame="1"/>
+        </w:rPr>
+        <w:drawing>
+          <wp:inline distT="0" distB="0" distL="0" distR="0" wp14:anchorId="0DD5AC72" wp14:editId="0C55748A">
+            <wp:extent cx="6822374" cy="2704630"/>
+            <wp:effectExtent l="0" t="0" r="0" b="635"/>
+            <wp:docPr id="1520310547" name="Picture 1" descr="A screen shot of a computer&#10;&#10;Description automatically generated"/>
+            <wp:cNvGraphicFramePr>
+              <a:graphicFrameLocks xmlns:a="http://schemas.openxmlformats.org/drawingml/2006/main" noChangeAspect="1"/>
+            </wp:cNvGraphicFramePr>
+            <a:graphic xmlns:a="http://schemas.openxmlformats.org/drawingml/2006/main">
+              <a:graphicData uri="http://schemas.openxmlformats.org/drawingml/2006/picture">
+                <pic:pic xmlns:pic="http://schemas.openxmlformats.org/drawingml/2006/picture">
+                  <pic:nvPicPr>
+                    <pic:cNvPr id="1520310547" name="Picture 1" descr="A screen shot of a computer&#10;&#10;Description automatically generated"/>
+                    <pic:cNvPicPr>
+                      <a:picLocks noChangeAspect="1" noChangeArrowheads="1"/>
+                    </pic:cNvPicPr>
+                  </pic:nvPicPr>
+                  <pic:blipFill>
+                    <a:blip r:embed="rId10">
+                      <a:extLst>
+                        <a:ext uri="{28A0092B-C50C-407E-A947-70E740481C1C}">
+                          <a14:useLocalDpi xmlns:a14="http://schemas.microsoft.com/office/drawing/2010/main" val="0"/>
+                        </a:ext>
+                      </a:extLst>
+                    </a:blip>
+                    <a:srcRect/>
+                    <a:stretch>
+                      <a:fillRect/>
+                    </a:stretch>
+                  </pic:blipFill>
+                  <pic:spPr bwMode="auto">
+                    <a:xfrm>
+                      <a:off x="0" y="0"/>
+                      <a:ext cx="6826300" cy="2706187"/>
+                    </a:xfrm>
+                    <a:prstGeom prst="rect">
+                      <a:avLst/>
+                    </a:prstGeom>
+                    <a:noFill/>
+                    <a:ln>
+                      <a:noFill/>
+                    </a:ln>
+                  </pic:spPr>
+                </pic:pic>
+              </a:graphicData>
+            </a:graphic>
+          </wp:inline>
+        </w:drawing>
+      </w:r>
+    </w:p>
     <w:sectPr>
       <w:pgSz w:w="12240" w:h="15840"/>
       <w:pgMar w:top="1440" w:right="1440" w:bottom="1440" w:left="1440" w:header="720" w:footer="720" w:gutter="0"/>
@@ -7395,6 +7361,7 @@
   <w:style w:type="character" w:default="1" w:styleId="DefaultParagraphFont">
     <w:name w:val="Default Paragraph Font"/>
     <w:uiPriority w:val="1"/>
+    <w:semiHidden/>
     <w:unhideWhenUsed/>
   </w:style>
   <w:style w:type="table" w:default="1" w:styleId="TableNormal">

</xml_diff>